<commit_message>
Haskell beadando 1. pontos feladat
</commit_message>
<xml_diff>
--- a/Progalap/SpecifikációGyakorlas/Gyakrolas.docx
+++ b/Progalap/SpecifikációGyakorlas/Gyakrolas.docx
@@ -612,7 +612,7 @@
                             <w:rPr>
                               <w:rFonts w:ascii="Cambria Math" w:eastAsiaTheme="minorEastAsia" w:hAnsi="Cambria Math"/>
                             </w:rPr>
-                            <m:t>1</m:t>
+                            <m:t>i</m:t>
                           </m:r>
                         </m:e>
                       </m:d>
@@ -2106,7 +2106,7 @@
             <w:rPr>
               <w:rFonts w:ascii="Cambria Math" w:eastAsiaTheme="minorEastAsia" w:hAnsi="Cambria Math"/>
             </w:rPr>
-            <m:t>n∈</m:t>
+            <m:t>n</m:t>
           </m:r>
           <m:r>
             <m:rPr>
@@ -2115,7 +2115,7 @@
             <w:rPr>
               <w:rFonts w:ascii="Cambria Math" w:eastAsiaTheme="minorEastAsia" w:hAnsi="Cambria Math"/>
             </w:rPr>
-            <m:t xml:space="preserve">N, </m:t>
+            <m:t xml:space="preserve">∈N, </m:t>
           </m:r>
           <m:r>
             <w:rPr>
@@ -2605,7 +2605,7 @@
             <w:rPr>
               <w:rFonts w:ascii="Cambria Math" w:eastAsiaTheme="minorEastAsia" w:hAnsi="Cambria Math"/>
             </w:rPr>
-            <m:t>n∈</m:t>
+            <m:t>n</m:t>
           </m:r>
           <m:r>
             <m:rPr>
@@ -2614,7 +2614,7 @@
             <w:rPr>
               <w:rFonts w:ascii="Cambria Math" w:eastAsiaTheme="minorEastAsia" w:hAnsi="Cambria Math"/>
             </w:rPr>
-            <m:t xml:space="preserve">N , </m:t>
+            <m:t xml:space="preserve">∈N , </m:t>
           </m:r>
           <m:r>
             <w:rPr>
@@ -2681,7 +2681,7 @@
             <w:rPr>
               <w:rFonts w:ascii="Cambria Math" w:eastAsiaTheme="minorEastAsia" w:hAnsi="Cambria Math"/>
             </w:rPr>
-            <m:t>, T:</m:t>
+            <m:t>, T</m:t>
           </m:r>
           <m:r>
             <m:rPr>
@@ -2690,7 +2690,7 @@
             <w:rPr>
               <w:rFonts w:ascii="Cambria Math" w:eastAsiaTheme="minorEastAsia" w:hAnsi="Cambria Math"/>
             </w:rPr>
-            <m:t>H→L</m:t>
+            <m:t>:H→L</m:t>
           </m:r>
         </m:oMath>
       </m:oMathPara>
@@ -2720,7 +2720,7 @@
             <w:rPr>
               <w:rFonts w:ascii="Cambria Math" w:eastAsiaTheme="minorEastAsia" w:hAnsi="Cambria Math"/>
             </w:rPr>
-            <m:t>db∈</m:t>
+            <m:t>db</m:t>
           </m:r>
           <m:r>
             <m:rPr>
@@ -2729,7 +2729,7 @@
             <w:rPr>
               <w:rFonts w:ascii="Cambria Math" w:eastAsiaTheme="minorEastAsia" w:hAnsi="Cambria Math"/>
             </w:rPr>
-            <m:t xml:space="preserve">N , </m:t>
+            <m:t xml:space="preserve">∈N , </m:t>
           </m:r>
           <m:r>
             <w:rPr>

</xml_diff>